<commit_message>
Finish JavaScript basic course
</commit_message>
<xml_diff>
--- a/CursoemVideo/Notes/Módulo F.docx
+++ b/CursoemVideo/Notes/Módulo F.docx
@@ -27,50 +27,14 @@
         </w:rPr>
       </w:pPr>
       <w:r>
+        <w:rPr>
+          <w:noProof/>
+        </w:rPr>
         <w:drawing>
           <wp:inline distT="0" distB="0" distL="0" distR="0" wp14:anchorId="5105F8A4" wp14:editId="6D2090CE">
             <wp:extent cx="3562847" cy="4610743"/>
             <wp:effectExtent l="0" t="0" r="0" b="0"/>
             <wp:docPr id="1" name="Imagem 1"/>
-            <wp:cNvGraphicFramePr>
-              <a:graphicFrameLocks xmlns:a="http://schemas.openxmlformats.org/drawingml/2006/main" noChangeAspect="1"/>
-            </wp:cNvGraphicFramePr>
-            <a:graphic xmlns:a="http://schemas.openxmlformats.org/drawingml/2006/main">
-              <a:graphicData uri="http://schemas.openxmlformats.org/drawingml/2006/picture">
-                <pic:pic xmlns:pic="http://schemas.openxmlformats.org/drawingml/2006/picture">
-                  <pic:nvPicPr>
-                    <pic:cNvPr id="1" name=""/>
-                    <pic:cNvPicPr/>
-                  </pic:nvPicPr>
-                  <pic:blipFill>
-                    <a:blip r:embed="rId4"/>
-                    <a:stretch>
-                      <a:fillRect/>
-                    </a:stretch>
-                  </pic:blipFill>
-                  <pic:spPr>
-                    <a:xfrm>
-                      <a:off x="0" y="0"/>
-                      <a:ext cx="3562847" cy="4610743"/>
-                    </a:xfrm>
-                    <a:prstGeom prst="rect">
-                      <a:avLst/>
-                    </a:prstGeom>
-                  </pic:spPr>
-                </pic:pic>
-              </a:graphicData>
-            </a:graphic>
-          </wp:inline>
-        </w:drawing>
-      </w:r>
-    </w:p>
-    <w:p>
-      <w:r>
-        <w:drawing>
-          <wp:inline distT="0" distB="0" distL="0" distR="0" wp14:anchorId="293B42EA" wp14:editId="563BD5C1">
-            <wp:extent cx="5400040" cy="2329180"/>
-            <wp:effectExtent l="0" t="0" r="0" b="0"/>
-            <wp:docPr id="2" name="Imagem 2"/>
             <wp:cNvGraphicFramePr>
               <a:graphicFrameLocks xmlns:a="http://schemas.openxmlformats.org/drawingml/2006/main" noChangeAspect="1"/>
             </wp:cNvGraphicFramePr>
@@ -90,7 +54,7 @@
                   <pic:spPr>
                     <a:xfrm>
                       <a:off x="0" y="0"/>
-                      <a:ext cx="5400040" cy="2329180"/>
+                      <a:ext cx="3562847" cy="4610743"/>
                     </a:xfrm>
                     <a:prstGeom prst="rect">
                       <a:avLst/>
@@ -105,28 +69,14 @@
     </w:p>
     <w:p>
       <w:r>
-        <w:t>Um ARRAY (vetor ou variável composta) é uma variável que tem vários elementos, cada elemento é composto pelo seu valor (ou conteúdo) e por uma chave de identificação (ou índice).</w:t>
-      </w:r>
-    </w:p>
-    <w:p>
-      <w:r>
-        <w:lastRenderedPageBreak/>
-        <w:t xml:space="preserve">Você pode criar mais </w:t>
-      </w:r>
-      <w:r>
-        <w:t>elementos, mesmo que anteriormente não tenha, desse modo:</w:t>
-      </w:r>
-    </w:p>
-    <w:p>
-      <w:pPr>
-        <w:jc w:val="center"/>
-      </w:pPr>
-      <w:r>
+        <w:rPr>
+          <w:noProof/>
+        </w:rPr>
         <w:drawing>
-          <wp:inline distT="0" distB="0" distL="0" distR="0" wp14:anchorId="407C401B" wp14:editId="79B41F5A">
-            <wp:extent cx="3229426" cy="1562318"/>
-            <wp:effectExtent l="0" t="0" r="9525" b="0"/>
-            <wp:docPr id="4" name="Imagem 4"/>
+          <wp:inline distT="0" distB="0" distL="0" distR="0" wp14:anchorId="293B42EA" wp14:editId="563BD5C1">
+            <wp:extent cx="5400040" cy="2329180"/>
+            <wp:effectExtent l="0" t="0" r="0" b="0"/>
+            <wp:docPr id="2" name="Imagem 2"/>
             <wp:cNvGraphicFramePr>
               <a:graphicFrameLocks xmlns:a="http://schemas.openxmlformats.org/drawingml/2006/main" noChangeAspect="1"/>
             </wp:cNvGraphicFramePr>
@@ -146,6 +96,65 @@
                   <pic:spPr>
                     <a:xfrm>
                       <a:off x="0" y="0"/>
+                      <a:ext cx="5400040" cy="2329180"/>
+                    </a:xfrm>
+                    <a:prstGeom prst="rect">
+                      <a:avLst/>
+                    </a:prstGeom>
+                  </pic:spPr>
+                </pic:pic>
+              </a:graphicData>
+            </a:graphic>
+          </wp:inline>
+        </w:drawing>
+      </w:r>
+    </w:p>
+    <w:p>
+      <w:r>
+        <w:t>Um ARRAY (vetor ou variável composta) é uma variável que tem vários elementos, cada elemento é composto pelo seu valor (ou conteúdo) e por uma chave de identificação (ou índice).</w:t>
+      </w:r>
+    </w:p>
+    <w:p>
+      <w:r>
+        <w:lastRenderedPageBreak/>
+        <w:t xml:space="preserve">Você pode criar mais </w:t>
+      </w:r>
+      <w:r>
+        <w:t>elementos, mesmo que anteriormente não tenha, desse modo:</w:t>
+      </w:r>
+    </w:p>
+    <w:p>
+      <w:pPr>
+        <w:jc w:val="center"/>
+      </w:pPr>
+      <w:r>
+        <w:rPr>
+          <w:noProof/>
+        </w:rPr>
+        <w:drawing>
+          <wp:inline distT="0" distB="0" distL="0" distR="0" wp14:anchorId="407C401B" wp14:editId="79B41F5A">
+            <wp:extent cx="3229426" cy="1562318"/>
+            <wp:effectExtent l="0" t="0" r="9525" b="0"/>
+            <wp:docPr id="4" name="Imagem 4"/>
+            <wp:cNvGraphicFramePr>
+              <a:graphicFrameLocks xmlns:a="http://schemas.openxmlformats.org/drawingml/2006/main" noChangeAspect="1"/>
+            </wp:cNvGraphicFramePr>
+            <a:graphic xmlns:a="http://schemas.openxmlformats.org/drawingml/2006/main">
+              <a:graphicData uri="http://schemas.openxmlformats.org/drawingml/2006/picture">
+                <pic:pic xmlns:pic="http://schemas.openxmlformats.org/drawingml/2006/picture">
+                  <pic:nvPicPr>
+                    <pic:cNvPr id="1" name=""/>
+                    <pic:cNvPicPr/>
+                  </pic:nvPicPr>
+                  <pic:blipFill>
+                    <a:blip r:embed="rId7"/>
+                    <a:stretch>
+                      <a:fillRect/>
+                    </a:stretch>
+                  </pic:blipFill>
+                  <pic:spPr>
+                    <a:xfrm>
+                      <a:off x="0" y="0"/>
                       <a:ext cx="3229426" cy="1562318"/>
                     </a:xfrm>
                     <a:prstGeom prst="rect">
@@ -167,7 +176,13 @@
         <w:sym w:font="Wingdings" w:char="F0E0"/>
       </w:r>
       <w:r>
-        <w:t xml:space="preserve"> vai criar um elemento com o conteúdo 7 no ultimo lugar independente de quantos elementos a ARRAY possuir</w:t>
+        <w:t xml:space="preserve"> vai criar um elemento com o conteúdo 7 no </w:t>
+      </w:r>
+      <w:r>
+        <w:t>último</w:t>
+      </w:r>
+      <w:r>
+        <w:t xml:space="preserve"> lugar independente de quantos elementos a ARRAY possuir</w:t>
       </w:r>
     </w:p>
     <w:p>
@@ -182,8 +197,1203 @@
       </w:r>
     </w:p>
     <w:p>
+      <w:pPr>
+        <w:rPr>
+          <w:rFonts w:cs="Times New Roman"/>
+          <w:szCs w:val="24"/>
+        </w:rPr>
+      </w:pPr>
       <w:r>
         <w:t>num.sort()</w:t>
+      </w:r>
+      <w:r>
+        <w:t xml:space="preserve"> </w:t>
+      </w:r>
+      <w:r>
+        <w:sym w:font="Wingdings" w:char="F0E0"/>
+      </w:r>
+      <w:r>
+        <w:t xml:space="preserve"> </w:t>
+      </w:r>
+      <w:r>
+        <w:rPr>
+          <w:rFonts w:cs="Times New Roman"/>
+          <w:szCs w:val="24"/>
+        </w:rPr>
+        <w:t xml:space="preserve">Por padrão, o </w:t>
+      </w:r>
+      <w:r>
+        <w:rPr>
+          <w:rStyle w:val="CdigoHTML"/>
+          <w:rFonts w:ascii="Times New Roman" w:eastAsiaTheme="minorHAnsi" w:hAnsi="Times New Roman" w:cs="Times New Roman"/>
+          <w:sz w:val="24"/>
+          <w:szCs w:val="24"/>
+        </w:rPr>
+        <w:t>SORT</w:t>
+      </w:r>
+      <w:r>
+        <w:rPr>
+          <w:rFonts w:cs="Times New Roman"/>
+          <w:b/>
+          <w:bCs/>
+          <w:szCs w:val="24"/>
+        </w:rPr>
+        <w:t xml:space="preserve"> </w:t>
+      </w:r>
+      <w:r>
+        <w:rPr>
+          <w:rStyle w:val="Forte"/>
+          <w:rFonts w:cs="Times New Roman"/>
+          <w:b w:val="0"/>
+          <w:bCs w:val="0"/>
+          <w:szCs w:val="24"/>
+        </w:rPr>
+        <w:t xml:space="preserve">transforma tudo em </w:t>
+      </w:r>
+      <w:r>
+        <w:rPr>
+          <w:rStyle w:val="Forte"/>
+          <w:rFonts w:cs="Times New Roman"/>
+          <w:b w:val="0"/>
+          <w:bCs w:val="0"/>
+          <w:szCs w:val="24"/>
+        </w:rPr>
+        <w:t>texto</w:t>
+      </w:r>
+      <w:r>
+        <w:rPr>
+          <w:rFonts w:cs="Times New Roman"/>
+          <w:b/>
+          <w:bCs/>
+          <w:szCs w:val="24"/>
+        </w:rPr>
+        <w:t xml:space="preserve"> </w:t>
+      </w:r>
+      <w:r>
+        <w:rPr>
+          <w:rFonts w:cs="Times New Roman"/>
+          <w:szCs w:val="24"/>
+        </w:rPr>
+        <w:t>e compara letra por letra</w:t>
+      </w:r>
+      <w:r>
+        <w:rPr>
+          <w:rFonts w:cs="Times New Roman"/>
+          <w:szCs w:val="24"/>
+        </w:rPr>
+        <w:t>, depois rearranja a ordem, por isso não funciona para colocar números em ordem crescente pois ele só considera o primeiro número.</w:t>
+      </w:r>
+    </w:p>
+    <w:p>
+      <w:pPr>
+        <w:jc w:val="center"/>
+      </w:pPr>
+      <w:r>
+        <w:drawing>
+          <wp:inline distT="0" distB="0" distL="0" distR="0" wp14:anchorId="61AA5D20" wp14:editId="1BB21704">
+            <wp:extent cx="3933825" cy="1249129"/>
+            <wp:effectExtent l="0" t="0" r="0" b="8255"/>
+            <wp:docPr id="3" name="Imagem 3"/>
+            <wp:cNvGraphicFramePr>
+              <a:graphicFrameLocks xmlns:a="http://schemas.openxmlformats.org/drawingml/2006/main" noChangeAspect="1"/>
+            </wp:cNvGraphicFramePr>
+            <a:graphic xmlns:a="http://schemas.openxmlformats.org/drawingml/2006/main">
+              <a:graphicData uri="http://schemas.openxmlformats.org/drawingml/2006/picture">
+                <pic:pic xmlns:pic="http://schemas.openxmlformats.org/drawingml/2006/picture">
+                  <pic:nvPicPr>
+                    <pic:cNvPr id="1" name=""/>
+                    <pic:cNvPicPr/>
+                  </pic:nvPicPr>
+                  <pic:blipFill>
+                    <a:blip r:embed="rId8"/>
+                    <a:stretch>
+                      <a:fillRect/>
+                    </a:stretch>
+                  </pic:blipFill>
+                  <pic:spPr>
+                    <a:xfrm>
+                      <a:off x="0" y="0"/>
+                      <a:ext cx="3937154" cy="1250186"/>
+                    </a:xfrm>
+                    <a:prstGeom prst="rect">
+                      <a:avLst/>
+                    </a:prstGeom>
+                  </pic:spPr>
+                </pic:pic>
+              </a:graphicData>
+            </a:graphic>
+          </wp:inline>
+        </w:drawing>
+      </w:r>
+    </w:p>
+    <w:p>
+      <w:pPr>
+        <w:jc w:val="center"/>
+      </w:pPr>
+      <w:r>
+        <w:drawing>
+          <wp:inline distT="0" distB="0" distL="0" distR="0" wp14:anchorId="1CDCA9A5" wp14:editId="072E5D5E">
+            <wp:extent cx="3895725" cy="1347394"/>
+            <wp:effectExtent l="0" t="0" r="0" b="5715"/>
+            <wp:docPr id="5" name="Imagem 5"/>
+            <wp:cNvGraphicFramePr>
+              <a:graphicFrameLocks xmlns:a="http://schemas.openxmlformats.org/drawingml/2006/main" noChangeAspect="1"/>
+            </wp:cNvGraphicFramePr>
+            <a:graphic xmlns:a="http://schemas.openxmlformats.org/drawingml/2006/main">
+              <a:graphicData uri="http://schemas.openxmlformats.org/drawingml/2006/picture">
+                <pic:pic xmlns:pic="http://schemas.openxmlformats.org/drawingml/2006/picture">
+                  <pic:nvPicPr>
+                    <pic:cNvPr id="1" name=""/>
+                    <pic:cNvPicPr/>
+                  </pic:nvPicPr>
+                  <pic:blipFill>
+                    <a:blip r:embed="rId9"/>
+                    <a:stretch>
+                      <a:fillRect/>
+                    </a:stretch>
+                  </pic:blipFill>
+                  <pic:spPr>
+                    <a:xfrm>
+                      <a:off x="0" y="0"/>
+                      <a:ext cx="3927965" cy="1358545"/>
+                    </a:xfrm>
+                    <a:prstGeom prst="rect">
+                      <a:avLst/>
+                    </a:prstGeom>
+                  </pic:spPr>
+                </pic:pic>
+              </a:graphicData>
+            </a:graphic>
+          </wp:inline>
+        </w:drawing>
+      </w:r>
+    </w:p>
+    <w:p>
+      <w:pPr>
+        <w:jc w:val="center"/>
+      </w:pPr>
+      <w:r>
+        <w:drawing>
+          <wp:inline distT="0" distB="0" distL="0" distR="0" wp14:anchorId="74B23F8C" wp14:editId="45BE81BC">
+            <wp:extent cx="1800225" cy="1392174"/>
+            <wp:effectExtent l="0" t="0" r="0" b="0"/>
+            <wp:docPr id="6" name="Imagem 6"/>
+            <wp:cNvGraphicFramePr>
+              <a:graphicFrameLocks xmlns:a="http://schemas.openxmlformats.org/drawingml/2006/main" noChangeAspect="1"/>
+            </wp:cNvGraphicFramePr>
+            <a:graphic xmlns:a="http://schemas.openxmlformats.org/drawingml/2006/main">
+              <a:graphicData uri="http://schemas.openxmlformats.org/drawingml/2006/picture">
+                <pic:pic xmlns:pic="http://schemas.openxmlformats.org/drawingml/2006/picture">
+                  <pic:nvPicPr>
+                    <pic:cNvPr id="1" name=""/>
+                    <pic:cNvPicPr/>
+                  </pic:nvPicPr>
+                  <pic:blipFill>
+                    <a:blip r:embed="rId10"/>
+                    <a:stretch>
+                      <a:fillRect/>
+                    </a:stretch>
+                  </pic:blipFill>
+                  <pic:spPr>
+                    <a:xfrm>
+                      <a:off x="0" y="0"/>
+                      <a:ext cx="1803321" cy="1394568"/>
+                    </a:xfrm>
+                    <a:prstGeom prst="rect">
+                      <a:avLst/>
+                    </a:prstGeom>
+                  </pic:spPr>
+                </pic:pic>
+              </a:graphicData>
+            </a:graphic>
+          </wp:inline>
+        </w:drawing>
+      </w:r>
+      <w:r>
+        <w:drawing>
+          <wp:inline distT="0" distB="0" distL="0" distR="0" wp14:anchorId="06201AC1" wp14:editId="18AF0740">
+            <wp:extent cx="1343212" cy="1400370"/>
+            <wp:effectExtent l="0" t="0" r="9525" b="9525"/>
+            <wp:docPr id="7" name="Imagem 7"/>
+            <wp:cNvGraphicFramePr>
+              <a:graphicFrameLocks xmlns:a="http://schemas.openxmlformats.org/drawingml/2006/main" noChangeAspect="1"/>
+            </wp:cNvGraphicFramePr>
+            <a:graphic xmlns:a="http://schemas.openxmlformats.org/drawingml/2006/main">
+              <a:graphicData uri="http://schemas.openxmlformats.org/drawingml/2006/picture">
+                <pic:pic xmlns:pic="http://schemas.openxmlformats.org/drawingml/2006/picture">
+                  <pic:nvPicPr>
+                    <pic:cNvPr id="1" name=""/>
+                    <pic:cNvPicPr/>
+                  </pic:nvPicPr>
+                  <pic:blipFill>
+                    <a:blip r:embed="rId11"/>
+                    <a:stretch>
+                      <a:fillRect/>
+                    </a:stretch>
+                  </pic:blipFill>
+                  <pic:spPr>
+                    <a:xfrm>
+                      <a:off x="0" y="0"/>
+                      <a:ext cx="1343212" cy="1400370"/>
+                    </a:xfrm>
+                    <a:prstGeom prst="rect">
+                      <a:avLst/>
+                    </a:prstGeom>
+                  </pic:spPr>
+                </pic:pic>
+              </a:graphicData>
+            </a:graphic>
+          </wp:inline>
+        </w:drawing>
+      </w:r>
+    </w:p>
+    <w:p>
+      <w:r>
+        <w:lastRenderedPageBreak/>
+        <w:drawing>
+          <wp:inline distT="0" distB="0" distL="0" distR="0" wp14:anchorId="758BEEB1" wp14:editId="1450FBFB">
+            <wp:extent cx="4620270" cy="1171739"/>
+            <wp:effectExtent l="0" t="0" r="0" b="9525"/>
+            <wp:docPr id="8" name="Imagem 8"/>
+            <wp:cNvGraphicFramePr>
+              <a:graphicFrameLocks xmlns:a="http://schemas.openxmlformats.org/drawingml/2006/main" noChangeAspect="1"/>
+            </wp:cNvGraphicFramePr>
+            <a:graphic xmlns:a="http://schemas.openxmlformats.org/drawingml/2006/main">
+              <a:graphicData uri="http://schemas.openxmlformats.org/drawingml/2006/picture">
+                <pic:pic xmlns:pic="http://schemas.openxmlformats.org/drawingml/2006/picture">
+                  <pic:nvPicPr>
+                    <pic:cNvPr id="1" name=""/>
+                    <pic:cNvPicPr/>
+                  </pic:nvPicPr>
+                  <pic:blipFill>
+                    <a:blip r:embed="rId12"/>
+                    <a:stretch>
+                      <a:fillRect/>
+                    </a:stretch>
+                  </pic:blipFill>
+                  <pic:spPr>
+                    <a:xfrm>
+                      <a:off x="0" y="0"/>
+                      <a:ext cx="4620270" cy="1171739"/>
+                    </a:xfrm>
+                    <a:prstGeom prst="rect">
+                      <a:avLst/>
+                    </a:prstGeom>
+                  </pic:spPr>
+                </pic:pic>
+              </a:graphicData>
+            </a:graphic>
+          </wp:inline>
+        </w:drawing>
+      </w:r>
+    </w:p>
+    <w:p>
+      <w:r>
+        <w:drawing>
+          <wp:inline distT="0" distB="0" distL="0" distR="0" wp14:anchorId="4F218BF3" wp14:editId="5502BEEB">
+            <wp:extent cx="1962424" cy="1105054"/>
+            <wp:effectExtent l="0" t="0" r="0" b="0"/>
+            <wp:docPr id="9" name="Imagem 9"/>
+            <wp:cNvGraphicFramePr>
+              <a:graphicFrameLocks xmlns:a="http://schemas.openxmlformats.org/drawingml/2006/main" noChangeAspect="1"/>
+            </wp:cNvGraphicFramePr>
+            <a:graphic xmlns:a="http://schemas.openxmlformats.org/drawingml/2006/main">
+              <a:graphicData uri="http://schemas.openxmlformats.org/drawingml/2006/picture">
+                <pic:pic xmlns:pic="http://schemas.openxmlformats.org/drawingml/2006/picture">
+                  <pic:nvPicPr>
+                    <pic:cNvPr id="1" name=""/>
+                    <pic:cNvPicPr/>
+                  </pic:nvPicPr>
+                  <pic:blipFill>
+                    <a:blip r:embed="rId13"/>
+                    <a:stretch>
+                      <a:fillRect/>
+                    </a:stretch>
+                  </pic:blipFill>
+                  <pic:spPr>
+                    <a:xfrm>
+                      <a:off x="0" y="0"/>
+                      <a:ext cx="1962424" cy="1105054"/>
+                    </a:xfrm>
+                    <a:prstGeom prst="rect">
+                      <a:avLst/>
+                    </a:prstGeom>
+                  </pic:spPr>
+                </pic:pic>
+              </a:graphicData>
+            </a:graphic>
+          </wp:inline>
+        </w:drawing>
+      </w:r>
+    </w:p>
+    <w:p>
+      <w:r>
+        <w:t>Obs: o val.length diz quant</w:t>
+      </w:r>
+      <w:r>
+        <w:t>os elementos o ARRAY vai ter, é melhor usar assim porque se tiver vários e você não souber, não tem como usar número</w:t>
+      </w:r>
+    </w:p>
+    <w:p>
+      <w:r>
+        <w:drawing>
+          <wp:inline distT="0" distB="0" distL="0" distR="0" wp14:anchorId="545BFDBE" wp14:editId="68224EBE">
+            <wp:extent cx="4344006" cy="1648055"/>
+            <wp:effectExtent l="0" t="0" r="0" b="9525"/>
+            <wp:docPr id="10" name="Imagem 10"/>
+            <wp:cNvGraphicFramePr>
+              <a:graphicFrameLocks xmlns:a="http://schemas.openxmlformats.org/drawingml/2006/main" noChangeAspect="1"/>
+            </wp:cNvGraphicFramePr>
+            <a:graphic xmlns:a="http://schemas.openxmlformats.org/drawingml/2006/main">
+              <a:graphicData uri="http://schemas.openxmlformats.org/drawingml/2006/picture">
+                <pic:pic xmlns:pic="http://schemas.openxmlformats.org/drawingml/2006/picture">
+                  <pic:nvPicPr>
+                    <pic:cNvPr id="1" name=""/>
+                    <pic:cNvPicPr/>
+                  </pic:nvPicPr>
+                  <pic:blipFill>
+                    <a:blip r:embed="rId14"/>
+                    <a:stretch>
+                      <a:fillRect/>
+                    </a:stretch>
+                  </pic:blipFill>
+                  <pic:spPr>
+                    <a:xfrm>
+                      <a:off x="0" y="0"/>
+                      <a:ext cx="4344006" cy="1648055"/>
+                    </a:xfrm>
+                    <a:prstGeom prst="rect">
+                      <a:avLst/>
+                    </a:prstGeom>
+                  </pic:spPr>
+                </pic:pic>
+              </a:graphicData>
+            </a:graphic>
+          </wp:inline>
+        </w:drawing>
+      </w:r>
+    </w:p>
+    <w:p>
+      <w:r>
+        <w:t xml:space="preserve">Para cada posição na variável composta eu vou mostrar o </w:t>
+      </w:r>
+      <w:r>
+        <w:rPr>
+          <w:i/>
+          <w:iCs/>
+        </w:rPr>
+        <w:t>num</w:t>
+      </w:r>
+      <w:r>
+        <w:t>, só funciona para ARRAYS e OBJECTS</w:t>
+      </w:r>
+    </w:p>
+    <w:p>
+      <w:r>
+        <w:drawing>
+          <wp:inline distT="0" distB="0" distL="0" distR="0" wp14:anchorId="3CF32238" wp14:editId="56749230">
+            <wp:extent cx="3658111" cy="743054"/>
+            <wp:effectExtent l="0" t="0" r="0" b="0"/>
+            <wp:docPr id="12" name="Imagem 12"/>
+            <wp:cNvGraphicFramePr>
+              <a:graphicFrameLocks xmlns:a="http://schemas.openxmlformats.org/drawingml/2006/main" noChangeAspect="1"/>
+            </wp:cNvGraphicFramePr>
+            <a:graphic xmlns:a="http://schemas.openxmlformats.org/drawingml/2006/main">
+              <a:graphicData uri="http://schemas.openxmlformats.org/drawingml/2006/picture">
+                <pic:pic xmlns:pic="http://schemas.openxmlformats.org/drawingml/2006/picture">
+                  <pic:nvPicPr>
+                    <pic:cNvPr id="1" name=""/>
+                    <pic:cNvPicPr/>
+                  </pic:nvPicPr>
+                  <pic:blipFill>
+                    <a:blip r:embed="rId15"/>
+                    <a:stretch>
+                      <a:fillRect/>
+                    </a:stretch>
+                  </pic:blipFill>
+                  <pic:spPr>
+                    <a:xfrm>
+                      <a:off x="0" y="0"/>
+                      <a:ext cx="3658111" cy="743054"/>
+                    </a:xfrm>
+                    <a:prstGeom prst="rect">
+                      <a:avLst/>
+                    </a:prstGeom>
+                  </pic:spPr>
+                </pic:pic>
+              </a:graphicData>
+            </a:graphic>
+          </wp:inline>
+        </w:drawing>
+      </w:r>
+    </w:p>
+    <w:p>
+      <w:r>
+        <w:t>Essa função serve para buscar valores dentro dos vetores e retorna a chave</w:t>
+      </w:r>
+    </w:p>
+    <w:p>
+      <w:r>
+        <w:t xml:space="preserve">- “Tem o valor 7 dentro do vetor </w:t>
+      </w:r>
+      <w:r>
+        <w:rPr>
+          <w:i/>
+          <w:iCs/>
+        </w:rPr>
+        <w:t>num</w:t>
+      </w:r>
+      <w:r>
+        <w:t>?”</w:t>
+      </w:r>
+    </w:p>
+    <w:p>
+      <w:r>
+        <w:t>- “Tem está na posição 3”</w:t>
+      </w:r>
+    </w:p>
+    <w:p>
+      <w:r>
+        <w:t>Caso não tenha ele retorna o valor -1</w:t>
+      </w:r>
+    </w:p>
+    <w:p/>
+    <w:p/>
+    <w:p>
+      <w:pPr>
+        <w:jc w:val="center"/>
+        <w:rPr>
+          <w:b/>
+          <w:bCs/>
+        </w:rPr>
+      </w:pPr>
+      <w:r>
+        <w:rPr>
+          <w:b/>
+          <w:bCs/>
+        </w:rPr>
+        <w:lastRenderedPageBreak/>
+        <w:t>Aula 16 – Funções</w:t>
+      </w:r>
+    </w:p>
+    <w:p>
+      <w:pPr>
+        <w:jc w:val="center"/>
+      </w:pPr>
+      <w:r>
+        <w:drawing>
+          <wp:inline distT="0" distB="0" distL="0" distR="0" wp14:anchorId="699A9D5C" wp14:editId="6B93C4FC">
+            <wp:extent cx="3534268" cy="4267796"/>
+            <wp:effectExtent l="0" t="0" r="0" b="0"/>
+            <wp:docPr id="13" name="Imagem 13"/>
+            <wp:cNvGraphicFramePr>
+              <a:graphicFrameLocks xmlns:a="http://schemas.openxmlformats.org/drawingml/2006/main" noChangeAspect="1"/>
+            </wp:cNvGraphicFramePr>
+            <a:graphic xmlns:a="http://schemas.openxmlformats.org/drawingml/2006/main">
+              <a:graphicData uri="http://schemas.openxmlformats.org/drawingml/2006/picture">
+                <pic:pic xmlns:pic="http://schemas.openxmlformats.org/drawingml/2006/picture">
+                  <pic:nvPicPr>
+                    <pic:cNvPr id="1" name=""/>
+                    <pic:cNvPicPr/>
+                  </pic:nvPicPr>
+                  <pic:blipFill>
+                    <a:blip r:embed="rId16"/>
+                    <a:stretch>
+                      <a:fillRect/>
+                    </a:stretch>
+                  </pic:blipFill>
+                  <pic:spPr>
+                    <a:xfrm>
+                      <a:off x="0" y="0"/>
+                      <a:ext cx="3534268" cy="4267796"/>
+                    </a:xfrm>
+                    <a:prstGeom prst="rect">
+                      <a:avLst/>
+                    </a:prstGeom>
+                  </pic:spPr>
+                </pic:pic>
+              </a:graphicData>
+            </a:graphic>
+          </wp:inline>
+        </w:drawing>
+      </w:r>
+    </w:p>
+    <w:p>
+      <w:pPr>
+        <w:rPr>
+          <w:noProof/>
+        </w:rPr>
+      </w:pPr>
+      <w:r>
+        <w:drawing>
+          <wp:inline distT="0" distB="0" distL="0" distR="0" wp14:anchorId="110C014B" wp14:editId="3AE1D1C9">
+            <wp:extent cx="2365556" cy="2171659"/>
+            <wp:effectExtent l="0" t="0" r="0" b="635"/>
+            <wp:docPr id="15" name="Imagem 15"/>
+            <wp:cNvGraphicFramePr>
+              <a:graphicFrameLocks xmlns:a="http://schemas.openxmlformats.org/drawingml/2006/main" noChangeAspect="1"/>
+            </wp:cNvGraphicFramePr>
+            <a:graphic xmlns:a="http://schemas.openxmlformats.org/drawingml/2006/main">
+              <a:graphicData uri="http://schemas.openxmlformats.org/drawingml/2006/picture">
+                <pic:pic xmlns:pic="http://schemas.openxmlformats.org/drawingml/2006/picture">
+                  <pic:nvPicPr>
+                    <pic:cNvPr id="1" name=""/>
+                    <pic:cNvPicPr/>
+                  </pic:nvPicPr>
+                  <pic:blipFill>
+                    <a:blip r:embed="rId17"/>
+                    <a:stretch>
+                      <a:fillRect/>
+                    </a:stretch>
+                  </pic:blipFill>
+                  <pic:spPr>
+                    <a:xfrm>
+                      <a:off x="0" y="0"/>
+                      <a:ext cx="2373873" cy="2179294"/>
+                    </a:xfrm>
+                    <a:prstGeom prst="rect">
+                      <a:avLst/>
+                    </a:prstGeom>
+                  </pic:spPr>
+                </pic:pic>
+              </a:graphicData>
+            </a:graphic>
+          </wp:inline>
+        </w:drawing>
+      </w:r>
+      <w:r>
+        <w:rPr>
+          <w:noProof/>
+        </w:rPr>
+        <w:t xml:space="preserve"> </w:t>
+      </w:r>
+      <w:r>
+        <w:drawing>
+          <wp:inline distT="0" distB="0" distL="0" distR="0" wp14:anchorId="75D1087D" wp14:editId="5205FEDA">
+            <wp:extent cx="2533650" cy="2159833"/>
+            <wp:effectExtent l="0" t="0" r="0" b="0"/>
+            <wp:docPr id="16" name="Imagem 16"/>
+            <wp:cNvGraphicFramePr>
+              <a:graphicFrameLocks xmlns:a="http://schemas.openxmlformats.org/drawingml/2006/main" noChangeAspect="1"/>
+            </wp:cNvGraphicFramePr>
+            <a:graphic xmlns:a="http://schemas.openxmlformats.org/drawingml/2006/main">
+              <a:graphicData uri="http://schemas.openxmlformats.org/drawingml/2006/picture">
+                <pic:pic xmlns:pic="http://schemas.openxmlformats.org/drawingml/2006/picture">
+                  <pic:nvPicPr>
+                    <pic:cNvPr id="1" name=""/>
+                    <pic:cNvPicPr/>
+                  </pic:nvPicPr>
+                  <pic:blipFill>
+                    <a:blip r:embed="rId18"/>
+                    <a:stretch>
+                      <a:fillRect/>
+                    </a:stretch>
+                  </pic:blipFill>
+                  <pic:spPr>
+                    <a:xfrm>
+                      <a:off x="0" y="0"/>
+                      <a:ext cx="2536457" cy="2162226"/>
+                    </a:xfrm>
+                    <a:prstGeom prst="rect">
+                      <a:avLst/>
+                    </a:prstGeom>
+                  </pic:spPr>
+                </pic:pic>
+              </a:graphicData>
+            </a:graphic>
+          </wp:inline>
+        </w:drawing>
+      </w:r>
+    </w:p>
+    <w:p>
+      <w:pPr>
+        <w:rPr>
+          <w:noProof/>
+        </w:rPr>
+      </w:pPr>
+      <w:r>
+        <w:rPr>
+          <w:noProof/>
+        </w:rPr>
+        <w:t xml:space="preserve">O exemplo acima é o seguinte: criei uma FUNCTION com o nome </w:t>
+      </w:r>
+      <w:r>
+        <w:rPr>
+          <w:i/>
+          <w:iCs/>
+          <w:noProof/>
+        </w:rPr>
+        <w:t>parimp</w:t>
+      </w:r>
+      <w:r>
+        <w:rPr>
+          <w:noProof/>
+        </w:rPr>
+        <w:t xml:space="preserve"> e recebe um parâmetro n, que é um número.</w:t>
+      </w:r>
+    </w:p>
+    <w:p>
+      <w:pPr>
+        <w:rPr>
+          <w:noProof/>
+        </w:rPr>
+      </w:pPr>
+      <w:r>
+        <w:rPr>
+          <w:noProof/>
+        </w:rPr>
+        <w:t>Vamos verificar se esse número n que ele recebeu como parâmetro é par ou impar</w:t>
+      </w:r>
+      <w:r>
+        <w:rPr>
+          <w:noProof/>
+        </w:rPr>
+        <w:t>:</w:t>
+      </w:r>
+    </w:p>
+    <w:p>
+      <w:pPr>
+        <w:rPr>
+          <w:noProof/>
+        </w:rPr>
+      </w:pPr>
+      <w:r>
+        <w:rPr>
+          <w:noProof/>
+        </w:rPr>
+        <w:t xml:space="preserve">“se a divisão de n por dois der resto 0, ele é par”, sendo assim ele vai retornar </w:t>
+      </w:r>
+      <w:r>
+        <w:rPr>
+          <w:i/>
+          <w:iCs/>
+          <w:noProof/>
+        </w:rPr>
+        <w:t xml:space="preserve">par </w:t>
+      </w:r>
+      <w:r>
+        <w:rPr>
+          <w:noProof/>
+        </w:rPr>
+        <w:t xml:space="preserve"> se não, retorna </w:t>
+      </w:r>
+      <w:r>
+        <w:rPr>
+          <w:i/>
+          <w:iCs/>
+          <w:noProof/>
+        </w:rPr>
+        <w:t>impar</w:t>
+      </w:r>
+      <w:r>
+        <w:rPr>
+          <w:noProof/>
+        </w:rPr>
+        <w:t>.</w:t>
+      </w:r>
+    </w:p>
+    <w:p>
+      <w:pPr>
+        <w:rPr>
+          <w:noProof/>
+        </w:rPr>
+      </w:pPr>
+      <w:r>
+        <w:rPr>
+          <w:noProof/>
+        </w:rPr>
+        <w:lastRenderedPageBreak/>
+        <w:t>Obs: pode ter mais de um RETURN dentro de uma FUNCTION, mas apenas um pode ser executado.</w:t>
+      </w:r>
+    </w:p>
+    <w:p>
+      <w:pPr>
+        <w:rPr>
+          <w:noProof/>
+        </w:rPr>
+      </w:pPr>
+      <w:r>
+        <w:rPr>
+          <w:noProof/>
+        </w:rPr>
+        <w:t>Mas o código precisa de uma chamada para funcionar, ele vai ser ignorado até a acontecer a chamada.</w:t>
+      </w:r>
+    </w:p>
+    <w:p>
+      <w:pPr>
+        <w:rPr>
+          <w:noProof/>
+        </w:rPr>
+      </w:pPr>
+      <w:r>
+        <w:rPr>
+          <w:noProof/>
+        </w:rPr>
+        <w:drawing>
+          <wp:anchor distT="0" distB="0" distL="114300" distR="114300" simplePos="0" relativeHeight="251658240" behindDoc="0" locked="0" layoutInCell="1" allowOverlap="1" wp14:anchorId="45CC1013" wp14:editId="7910708E">
+            <wp:simplePos x="0" y="0"/>
+            <wp:positionH relativeFrom="column">
+              <wp:posOffset>339090</wp:posOffset>
+            </wp:positionH>
+            <wp:positionV relativeFrom="paragraph">
+              <wp:posOffset>617220</wp:posOffset>
+            </wp:positionV>
+            <wp:extent cx="2286319" cy="990738"/>
+            <wp:effectExtent l="0" t="0" r="0" b="0"/>
+            <wp:wrapSquare wrapText="bothSides"/>
+            <wp:docPr id="17" name="Imagem 17"/>
+            <wp:cNvGraphicFramePr>
+              <a:graphicFrameLocks xmlns:a="http://schemas.openxmlformats.org/drawingml/2006/main" noChangeAspect="1"/>
+            </wp:cNvGraphicFramePr>
+            <a:graphic xmlns:a="http://schemas.openxmlformats.org/drawingml/2006/main">
+              <a:graphicData uri="http://schemas.openxmlformats.org/drawingml/2006/picture">
+                <pic:pic xmlns:pic="http://schemas.openxmlformats.org/drawingml/2006/picture">
+                  <pic:nvPicPr>
+                    <pic:cNvPr id="1" name=""/>
+                    <pic:cNvPicPr/>
+                  </pic:nvPicPr>
+                  <pic:blipFill>
+                    <a:blip r:embed="rId19">
+                      <a:extLst>
+                        <a:ext uri="{28A0092B-C50C-407E-A947-70E740481C1C}">
+                          <a14:useLocalDpi xmlns:a14="http://schemas.microsoft.com/office/drawing/2010/main" val="0"/>
+                        </a:ext>
+                      </a:extLst>
+                    </a:blip>
+                    <a:stretch>
+                      <a:fillRect/>
+                    </a:stretch>
+                  </pic:blipFill>
+                  <pic:spPr>
+                    <a:xfrm>
+                      <a:off x="0" y="0"/>
+                      <a:ext cx="2286319" cy="990738"/>
+                    </a:xfrm>
+                    <a:prstGeom prst="rect">
+                      <a:avLst/>
+                    </a:prstGeom>
+                  </pic:spPr>
+                </pic:pic>
+              </a:graphicData>
+            </a:graphic>
+          </wp:anchor>
+        </w:drawing>
+      </w:r>
+      <w:r>
+        <w:rPr>
+          <w:noProof/>
+        </w:rPr>
+        <w:t xml:space="preserve">Nesse caso criei uma variavel </w:t>
+      </w:r>
+      <w:r>
+        <w:rPr>
+          <w:i/>
+          <w:iCs/>
+          <w:noProof/>
+        </w:rPr>
+        <w:t>res</w:t>
+      </w:r>
+      <w:r>
+        <w:rPr>
+          <w:noProof/>
+        </w:rPr>
+        <w:t xml:space="preserve"> e coloquei como parâmetro o 11, que é jogado lá para cima no lugar de </w:t>
+      </w:r>
+      <w:r>
+        <w:rPr>
+          <w:i/>
+          <w:iCs/>
+          <w:noProof/>
+        </w:rPr>
+        <w:t xml:space="preserve">n </w:t>
+      </w:r>
+      <w:r>
+        <w:rPr>
+          <w:noProof/>
+        </w:rPr>
+        <w:t xml:space="preserve">e é executado, retornando </w:t>
+      </w:r>
+      <w:r>
+        <w:rPr>
+          <w:i/>
+          <w:iCs/>
+          <w:noProof/>
+        </w:rPr>
+        <w:t>impar</w:t>
+      </w:r>
+      <w:r>
+        <w:rPr>
+          <w:noProof/>
+        </w:rPr>
+        <w:t xml:space="preserve"> para dentro de </w:t>
+      </w:r>
+      <w:r>
+        <w:rPr>
+          <w:i/>
+          <w:iCs/>
+          <w:noProof/>
+        </w:rPr>
+        <w:t>res</w:t>
+      </w:r>
+      <w:r>
+        <w:rPr>
+          <w:noProof/>
+        </w:rPr>
+        <w:t>.</w:t>
+      </w:r>
+    </w:p>
+    <w:p>
+      <w:pPr>
+        <w:ind w:firstLine="0"/>
+        <w:jc w:val="left"/>
+        <w:rPr>
+          <w:noProof/>
+        </w:rPr>
+      </w:pPr>
+      <w:r>
+        <w:rPr>
+          <w:noProof/>
+        </w:rPr>
+        <w:t>Se o n1</w:t>
+      </w:r>
+      <w:r>
+        <w:rPr>
+          <w:noProof/>
+        </w:rPr>
+        <w:t xml:space="preserve"> ou n2</w:t>
+      </w:r>
+      <w:r>
+        <w:rPr>
+          <w:noProof/>
+        </w:rPr>
+        <w:t xml:space="preserve"> não for passa</w:t>
+      </w:r>
+      <w:r>
+        <w:rPr>
+          <w:noProof/>
+        </w:rPr>
+        <w:t xml:space="preserve">do é 0, isso impede de retornar  um número + </w:t>
+      </w:r>
+      <w:r>
+        <w:rPr>
+          <w:i/>
+          <w:iCs/>
+          <w:noProof/>
+        </w:rPr>
+        <w:t>undefined</w:t>
+      </w:r>
+      <w:r>
+        <w:rPr>
+          <w:noProof/>
+        </w:rPr>
+        <w:t xml:space="preserve"> = </w:t>
+      </w:r>
+      <w:r>
+        <w:rPr>
+          <w:i/>
+          <w:iCs/>
+          <w:noProof/>
+        </w:rPr>
+        <w:t>NaN</w:t>
+      </w:r>
+    </w:p>
+    <w:p/>
+    <w:p>
+      <w:r>
+        <w:t>Obs: você consegue jogar uma função dentro de uma variável</w:t>
+      </w:r>
+    </w:p>
+    <w:p>
+      <w:pPr>
+        <w:ind w:firstLine="0"/>
+      </w:pPr>
+      <w:r>
+        <w:drawing>
+          <wp:anchor distT="0" distB="0" distL="114300" distR="114300" simplePos="0" relativeHeight="251659264" behindDoc="0" locked="0" layoutInCell="1" allowOverlap="1" wp14:anchorId="74B6D48E" wp14:editId="2A8058A4">
+            <wp:simplePos x="0" y="0"/>
+            <wp:positionH relativeFrom="column">
+              <wp:posOffset>281940</wp:posOffset>
+            </wp:positionH>
+            <wp:positionV relativeFrom="paragraph">
+              <wp:posOffset>8890</wp:posOffset>
+            </wp:positionV>
+            <wp:extent cx="1714739" cy="1038370"/>
+            <wp:effectExtent l="0" t="0" r="0" b="9525"/>
+            <wp:wrapSquare wrapText="bothSides"/>
+            <wp:docPr id="18" name="Imagem 18"/>
+            <wp:cNvGraphicFramePr>
+              <a:graphicFrameLocks xmlns:a="http://schemas.openxmlformats.org/drawingml/2006/main" noChangeAspect="1"/>
+            </wp:cNvGraphicFramePr>
+            <a:graphic xmlns:a="http://schemas.openxmlformats.org/drawingml/2006/main">
+              <a:graphicData uri="http://schemas.openxmlformats.org/drawingml/2006/picture">
+                <pic:pic xmlns:pic="http://schemas.openxmlformats.org/drawingml/2006/picture">
+                  <pic:nvPicPr>
+                    <pic:cNvPr id="1" name=""/>
+                    <pic:cNvPicPr/>
+                  </pic:nvPicPr>
+                  <pic:blipFill>
+                    <a:blip r:embed="rId20">
+                      <a:extLst>
+                        <a:ext uri="{28A0092B-C50C-407E-A947-70E740481C1C}">
+                          <a14:useLocalDpi xmlns:a14="http://schemas.microsoft.com/office/drawing/2010/main" val="0"/>
+                        </a:ext>
+                      </a:extLst>
+                    </a:blip>
+                    <a:stretch>
+                      <a:fillRect/>
+                    </a:stretch>
+                  </pic:blipFill>
+                  <pic:spPr>
+                    <a:xfrm>
+                      <a:off x="0" y="0"/>
+                      <a:ext cx="1714739" cy="1038370"/>
+                    </a:xfrm>
+                    <a:prstGeom prst="rect">
+                      <a:avLst/>
+                    </a:prstGeom>
+                  </pic:spPr>
+                </pic:pic>
+              </a:graphicData>
+            </a:graphic>
+          </wp:anchor>
+        </w:drawing>
+      </w:r>
+      <w:r>
+        <w:t>Eu passei para minha variável um parâmetro ele conseguiu executar uma função</w:t>
+      </w:r>
+    </w:p>
+    <w:p>
+      <w:pPr>
+        <w:ind w:firstLine="0"/>
+      </w:pPr>
+    </w:p>
+    <w:p>
+      <w:pPr>
+        <w:ind w:firstLine="0"/>
+      </w:pPr>
+    </w:p>
+    <w:p>
+      <w:pPr>
+        <w:keepNext/>
+        <w:ind w:firstLine="0"/>
+        <w:jc w:val="right"/>
+      </w:pPr>
+      <w:r>
+        <w:drawing>
+          <wp:inline distT="0" distB="0" distL="0" distR="0" wp14:anchorId="19821739" wp14:editId="69A34A72">
+            <wp:extent cx="4733290" cy="1303547"/>
+            <wp:effectExtent l="0" t="0" r="0" b="0"/>
+            <wp:docPr id="19" name="Imagem 19"/>
+            <wp:cNvGraphicFramePr>
+              <a:graphicFrameLocks xmlns:a="http://schemas.openxmlformats.org/drawingml/2006/main" noChangeAspect="1"/>
+            </wp:cNvGraphicFramePr>
+            <a:graphic xmlns:a="http://schemas.openxmlformats.org/drawingml/2006/main">
+              <a:graphicData uri="http://schemas.openxmlformats.org/drawingml/2006/picture">
+                <pic:pic xmlns:pic="http://schemas.openxmlformats.org/drawingml/2006/picture">
+                  <pic:nvPicPr>
+                    <pic:cNvPr id="1" name=""/>
+                    <pic:cNvPicPr/>
+                  </pic:nvPicPr>
+                  <pic:blipFill>
+                    <a:blip r:embed="rId21"/>
+                    <a:stretch>
+                      <a:fillRect/>
+                    </a:stretch>
+                  </pic:blipFill>
+                  <pic:spPr>
+                    <a:xfrm>
+                      <a:off x="0" y="0"/>
+                      <a:ext cx="4745873" cy="1307012"/>
+                    </a:xfrm>
+                    <a:prstGeom prst="rect">
+                      <a:avLst/>
+                    </a:prstGeom>
+                  </pic:spPr>
+                </pic:pic>
+              </a:graphicData>
+            </a:graphic>
+          </wp:inline>
+        </w:drawing>
+      </w:r>
+    </w:p>
+    <w:p>
+      <w:pPr>
+        <w:pStyle w:val="Legenda"/>
+      </w:pPr>
+      <w:r>
+        <w:t>Exemplo de função fatorial</w:t>
+      </w:r>
+    </w:p>
+    <w:p/>
+    <w:p>
+      <w:r>
+        <w:drawing>
+          <wp:anchor distT="0" distB="0" distL="114300" distR="114300" simplePos="0" relativeHeight="251660288" behindDoc="0" locked="0" layoutInCell="1" allowOverlap="1" wp14:anchorId="0C8201D4" wp14:editId="0797FE11">
+            <wp:simplePos x="0" y="0"/>
+            <wp:positionH relativeFrom="column">
+              <wp:posOffset>320040</wp:posOffset>
+            </wp:positionH>
+            <wp:positionV relativeFrom="paragraph">
+              <wp:posOffset>364490</wp:posOffset>
+            </wp:positionV>
+            <wp:extent cx="1876470" cy="1628775"/>
+            <wp:effectExtent l="0" t="0" r="9525" b="0"/>
+            <wp:wrapSquare wrapText="bothSides"/>
+            <wp:docPr id="20" name="Imagem 20"/>
+            <wp:cNvGraphicFramePr>
+              <a:graphicFrameLocks xmlns:a="http://schemas.openxmlformats.org/drawingml/2006/main" noChangeAspect="1"/>
+            </wp:cNvGraphicFramePr>
+            <a:graphic xmlns:a="http://schemas.openxmlformats.org/drawingml/2006/main">
+              <a:graphicData uri="http://schemas.openxmlformats.org/drawingml/2006/picture">
+                <pic:pic xmlns:pic="http://schemas.openxmlformats.org/drawingml/2006/picture">
+                  <pic:nvPicPr>
+                    <pic:cNvPr id="1" name=""/>
+                    <pic:cNvPicPr/>
+                  </pic:nvPicPr>
+                  <pic:blipFill>
+                    <a:blip r:embed="rId22">
+                      <a:extLst>
+                        <a:ext uri="{28A0092B-C50C-407E-A947-70E740481C1C}">
+                          <a14:useLocalDpi xmlns:a14="http://schemas.microsoft.com/office/drawing/2010/main" val="0"/>
+                        </a:ext>
+                      </a:extLst>
+                    </a:blip>
+                    <a:stretch>
+                      <a:fillRect/>
+                    </a:stretch>
+                  </pic:blipFill>
+                  <pic:spPr>
+                    <a:xfrm>
+                      <a:off x="0" y="0"/>
+                      <a:ext cx="1876470" cy="1628775"/>
+                    </a:xfrm>
+                    <a:prstGeom prst="rect">
+                      <a:avLst/>
+                    </a:prstGeom>
+                  </pic:spPr>
+                </pic:pic>
+              </a:graphicData>
+            </a:graphic>
+          </wp:anchor>
+        </w:drawing>
+      </w:r>
+      <w:r>
+        <w:t>Recurs</w:t>
+      </w:r>
+      <w:r>
+        <w:t xml:space="preserve">ão </w:t>
+      </w:r>
+      <w:r>
+        <w:sym w:font="Wingdings" w:char="F0E0"/>
+      </w:r>
+      <w:r>
+        <w:t xml:space="preserve"> é quando uma função chama a ela mesma</w:t>
+      </w:r>
+    </w:p>
+    <w:p>
+      <w:pPr>
+        <w:ind w:firstLine="0"/>
+      </w:pPr>
+      <w:r>
+        <w:t>Nesse caso, como fatorial é sempre n*(n-1), menos quando é 1 que nesse caso seria o próprio 1</w:t>
+      </w:r>
+      <w:r>
+        <w:t xml:space="preserve"> podemos chamar a função recursiva, onde por exemplo de você chamar n=4 vai pro ELSE multiplicando 4 pela função </w:t>
+      </w:r>
+      <w:r>
+        <w:rPr>
+          <w:i/>
+          <w:iCs/>
+        </w:rPr>
+        <w:t>fatorial(4-1)</w:t>
+      </w:r>
+      <w:r>
+        <w:t xml:space="preserve"> e assim até ela chegar a 1.</w:t>
+      </w:r>
+    </w:p>
+    <w:p>
+      <w:pPr>
+        <w:ind w:firstLine="0"/>
+        <w:jc w:val="center"/>
+        <w:rPr>
+          <w:b/>
+          <w:bCs/>
+        </w:rPr>
+      </w:pPr>
+      <w:r>
+        <w:rPr>
+          <w:b/>
+          <w:bCs/>
+        </w:rPr>
+        <w:lastRenderedPageBreak/>
+        <w:t>Aula 17 – Próximos Passos</w:t>
+      </w:r>
+    </w:p>
+    <w:p>
+      <w:pPr>
+        <w:ind w:firstLine="0"/>
+        <w:jc w:val="center"/>
+      </w:pPr>
+      <w:r>
+        <w:drawing>
+          <wp:inline distT="0" distB="0" distL="0" distR="0" wp14:anchorId="17CFAE0C" wp14:editId="08FF1BCA">
+            <wp:extent cx="5400040" cy="3105150"/>
+            <wp:effectExtent l="0" t="0" r="0" b="0"/>
+            <wp:docPr id="22" name="Imagem 22"/>
+            <wp:cNvGraphicFramePr>
+              <a:graphicFrameLocks xmlns:a="http://schemas.openxmlformats.org/drawingml/2006/main" noChangeAspect="1"/>
+            </wp:cNvGraphicFramePr>
+            <a:graphic xmlns:a="http://schemas.openxmlformats.org/drawingml/2006/main">
+              <a:graphicData uri="http://schemas.openxmlformats.org/drawingml/2006/picture">
+                <pic:pic xmlns:pic="http://schemas.openxmlformats.org/drawingml/2006/picture">
+                  <pic:nvPicPr>
+                    <pic:cNvPr id="1" name=""/>
+                    <pic:cNvPicPr/>
+                  </pic:nvPicPr>
+                  <pic:blipFill>
+                    <a:blip r:embed="rId23"/>
+                    <a:stretch>
+                      <a:fillRect/>
+                    </a:stretch>
+                  </pic:blipFill>
+                  <pic:spPr>
+                    <a:xfrm>
+                      <a:off x="0" y="0"/>
+                      <a:ext cx="5400040" cy="3105150"/>
+                    </a:xfrm>
+                    <a:prstGeom prst="rect">
+                      <a:avLst/>
+                    </a:prstGeom>
+                  </pic:spPr>
+                </pic:pic>
+              </a:graphicData>
+            </a:graphic>
+          </wp:inline>
+        </w:drawing>
+      </w:r>
+    </w:p>
+    <w:p>
+      <w:pPr>
+        <w:ind w:firstLine="0"/>
+      </w:pPr>
+      <w:r>
+        <w:t>O grande problema dos ARRAYs é que o número é fixo, não consigo mudar o nome dele, isso é resolvido com OBJECT.</w:t>
+      </w:r>
+    </w:p>
+    <w:p>
+      <w:pPr>
+        <w:ind w:firstLine="0"/>
+      </w:pPr>
+      <w:r>
+        <w:t>Para declarar um OBJECT tem que abrir chaves, em vez de colchetes</w:t>
+      </w:r>
+    </w:p>
+    <w:p>
+      <w:pPr>
+        <w:ind w:firstLine="0"/>
+      </w:pPr>
+      <w:r>
+        <w:t>Da para colocar funções dentro de variáveis</w:t>
       </w:r>
     </w:p>
     <w:sectPr>
@@ -776,6 +1986,30 @@
       <w:szCs w:val="24"/>
     </w:rPr>
   </w:style>
+  <w:style w:type="character" w:styleId="CdigoHTML">
+    <w:name w:val="HTML Code"/>
+    <w:basedOn w:val="Fontepargpadro"/>
+    <w:uiPriority w:val="99"/>
+    <w:semiHidden/>
+    <w:unhideWhenUsed/>
+    <w:rsid w:val="00B13D8F"/>
+    <w:rPr>
+      <w:rFonts w:ascii="Courier New" w:eastAsia="Times New Roman" w:hAnsi="Courier New" w:cs="Courier New"/>
+      <w:sz w:val="20"/>
+      <w:szCs w:val="20"/>
+    </w:rPr>
+  </w:style>
+  <w:style w:type="character" w:styleId="Forte">
+    <w:name w:val="Strong"/>
+    <w:basedOn w:val="Fontepargpadro"/>
+    <w:uiPriority w:val="22"/>
+    <w:qFormat/>
+    <w:rsid w:val="00B13D8F"/>
+    <w:rPr>
+      <w:b/>
+      <w:bCs/>
+    </w:rPr>
+  </w:style>
 </w:styles>
 </file>
 
@@ -1072,4 +2306,16 @@
     </a:ext>
   </a:extLst>
 </a:theme>
+</file>
+
+<file path=customXml/item1.xml><?xml version="1.0" encoding="utf-8"?>
+<b:Sources xmlns:b="http://schemas.openxmlformats.org/officeDocument/2006/bibliography" xmlns="http://schemas.openxmlformats.org/officeDocument/2006/bibliography" SelectedStyle="\APASixthEditionOfficeOnline.xsl" StyleName="APA" Version="6"/>
+</file>
+
+<file path=customXml/itemProps1.xml><?xml version="1.0" encoding="utf-8"?>
+<ds:datastoreItem xmlns:ds="http://schemas.openxmlformats.org/officeDocument/2006/customXml" ds:itemID="{F5D23D33-7F2B-44BC-AFC1-D4E9EA1764C3}">
+  <ds:schemaRefs>
+    <ds:schemaRef ds:uri="http://schemas.openxmlformats.org/officeDocument/2006/bibliography"/>
+  </ds:schemaRefs>
+</ds:datastoreItem>
 </file>
</xml_diff>